<commit_message>
adjust dashboard naming info
</commit_message>
<xml_diff>
--- a/Install-Deployment/ERM Dashboard Deployment Guide.docx
+++ b/Install-Deployment/ERM Dashboard Deployment Guide.docx
@@ -2389,8 +2389,25 @@
         <w:t xml:space="preserve">Name = “ERM </w:t>
       </w:r>
       <w:r>
-        <w:t>Template Dashboard”</w:t>
-      </w:r>
+        <w:t>Dashboard</w:t>
+      </w:r>
+      <w:r>
+        <w:t>”</w:t>
+      </w:r>
+    </w:p>
+    <w:p>
+      <w:pPr>
+        <w:pStyle w:val="EsriProposalBodyText"/>
+        <w:numPr>
+          <w:ilvl w:val="2"/>
+          <w:numId w:val="41"/>
+        </w:numPr>
+      </w:pPr>
+      <w:r>
+        <w:t>Note that this name will be the prefix for all created dashboards, i.e. “ERM Dashboard – Plan GOL 20200831”</w:t>
+      </w:r>
+      <w:bookmarkStart w:id="7" w:name="_GoBack"/>
+      <w:bookmarkEnd w:id="7"/>
     </w:p>
     <w:p>
       <w:pPr>
@@ -2423,16 +2440,11 @@
       <w:pPr>
         <w:pStyle w:val="EsriHeading2"/>
       </w:pPr>
-      <w:bookmarkStart w:id="7" w:name="_Toc49328099"/>
-      <w:r>
-        <w:t xml:space="preserve">Publish </w:t>
-      </w:r>
-      <w:bookmarkStart w:id="8" w:name="_GoBack"/>
+      <w:bookmarkStart w:id="8" w:name="_Toc49328099"/>
+      <w:r>
+        <w:t>Publish Dashboard Service</w:t>
+      </w:r>
       <w:bookmarkEnd w:id="8"/>
-      <w:r>
-        <w:t>Dashboard Service</w:t>
-      </w:r>
-      <w:bookmarkEnd w:id="7"/>
     </w:p>
     <w:p>
       <w:pPr>
@@ -2469,10 +2481,7 @@
         <w:spacing w:before="0" w:after="0"/>
       </w:pPr>
       <w:r>
-        <w:t>From the delivery, copy the dashboard service folder onto the Enterprise server</w:t>
-      </w:r>
-      <w:r>
-        <w:t>.</w:t>
+        <w:t>From the delivery, copy the dashboard service folder onto the Enterprise server.</w:t>
       </w:r>
     </w:p>
     <w:p>
@@ -2694,6 +2703,7 @@
         <w:spacing w:before="0" w:after="0"/>
       </w:pPr>
       <w:r>
+        <w:lastRenderedPageBreak/>
         <w:t>e</w:t>
       </w:r>
       <w:r>
@@ -2726,7 +2736,6 @@
         <w:spacing w:before="0" w:after="0"/>
       </w:pPr>
       <w:r>
-        <w:lastRenderedPageBreak/>
         <w:t>e</w:t>
       </w:r>
       <w:r>
@@ -3161,6 +3170,7 @@
         <w:spacing w:before="0" w:after="0"/>
       </w:pPr>
       <w:r>
+        <w:lastRenderedPageBreak/>
         <w:t xml:space="preserve">On the web </w:t>
       </w:r>
       <w:r>
@@ -3190,7 +3200,6 @@
         <w:spacing w:before="0" w:after="0"/>
       </w:pPr>
       <w:r>
-        <w:lastRenderedPageBreak/>
         <w:t xml:space="preserve">Verify that </w:t>
       </w:r>
       <w:r>
@@ -3701,7 +3710,7 @@
                   </a:ln>
                   <a:extLst>
                     <a:ext uri="{FAA26D3D-D897-4be2-8F04-BA451C77F1D7}">
-                      <ma14:placeholderFlag xmlns:ma14="http://schemas.microsoft.com/office/mac/drawingml/2011/main" xmlns:w="http://schemas.openxmlformats.org/wordprocessingml/2006/main" xmlns:w10="urn:schemas-microsoft-com:office:word" xmlns:v="urn:schemas-microsoft-com:vml" xmlns:o="urn:schemas-microsoft-com:office:office" xmlns:mv="urn:schemas-microsoft-com:mac:vml" xmlns:mo="http://schemas.microsoft.com/office/mac/office/2008/main" xmlns="" xmlns:arto="http://schemas.microsoft.com/office/word/2006/arto" xmlns:a14="http://schemas.microsoft.com/office/drawing/2010/main"/>
+                      <ma14:placeholderFlag xmlns:a14="http://schemas.microsoft.com/office/drawing/2010/main" xmlns:arto="http://schemas.microsoft.com/office/word/2006/arto" xmlns="" xmlns:mo="http://schemas.microsoft.com/office/mac/office/2008/main" xmlns:mv="urn:schemas-microsoft-com:mac:vml" xmlns:o="urn:schemas-microsoft-com:office:office" xmlns:v="urn:schemas-microsoft-com:vml" xmlns:w10="urn:schemas-microsoft-com:office:word" xmlns:w="http://schemas.openxmlformats.org/wordprocessingml/2006/main" xmlns:ma14="http://schemas.microsoft.com/office/mac/drawingml/2011/main"/>
                     </a:ext>
                   </a:extLst>
                 </pic:spPr>
@@ -4450,7 +4459,7 @@
         <w:ind w:left="1440" w:hanging="360"/>
       </w:pPr>
     </w:lvl>
-    <w:lvl w:ilvl="2" w:tplc="0409001B" w:tentative="1">
+    <w:lvl w:ilvl="2" w:tplc="0409001B">
       <w:start w:val="1"/>
       <w:numFmt w:val="lowerRoman"/>
       <w:lvlText w:val="%3."/>
@@ -10553,12 +10562,6 @@
 </file>
 
 <file path=customXml/item1.xml><?xml version="1.0" encoding="utf-8"?>
-<p:properties xmlns:p="http://schemas.microsoft.com/office/2006/metadata/properties" xmlns:xsi="http://www.w3.org/2001/XMLSchema-instance" xmlns:pc="http://schemas.microsoft.com/office/infopath/2007/PartnerControls">
-  <documentManagement/>
-</p:properties>
-</file>
-
-<file path=customXml/item2.xml><?xml version="1.0" encoding="utf-8"?>
 <ct:contentTypeSchema xmlns:ct="http://schemas.microsoft.com/office/2006/metadata/contentType" xmlns:ma="http://schemas.microsoft.com/office/2006/metadata/properties/metaAttributes" ct:_="" ma:_="" ma:contentTypeName="Document" ma:contentTypeID="0x0101001474C48ACCEBF74AB6B5D245D4F75B4D" ma:contentTypeVersion="10" ma:contentTypeDescription="Create a new document." ma:contentTypeScope="" ma:versionID="33c2671a595dd1d45080ea62d33e4246">
   <xsd:schema xmlns:xsd="http://www.w3.org/2001/XMLSchema" xmlns:xs="http://www.w3.org/2001/XMLSchema" xmlns:p="http://schemas.microsoft.com/office/2006/metadata/properties" xmlns:ns2="3b231bd9-362e-4b4a-b934-a8e14959ce6d" xmlns:ns3="969634b1-bb27-4400-acd6-86276217b3b6" targetNamespace="http://schemas.microsoft.com/office/2006/metadata/properties" ma:root="true" ma:fieldsID="207ad79a31aede3bc266ddf49ae11068" ns2:_="" ns3:_="">
     <xsd:import namespace="3b231bd9-362e-4b4a-b934-a8e14959ce6d"/>
@@ -10763,6 +10766,12 @@
 </ct:contentTypeSchema>
 </file>
 
+<file path=customXml/item2.xml><?xml version="1.0" encoding="utf-8"?>
+<p:properties xmlns:p="http://schemas.microsoft.com/office/2006/metadata/properties" xmlns:xsi="http://www.w3.org/2001/XMLSchema-instance" xmlns:pc="http://schemas.microsoft.com/office/infopath/2007/PartnerControls">
+  <documentManagement/>
+</p:properties>
+</file>
+
 <file path=customXml/item3.xml><?xml version="1.0" encoding="utf-8"?>
 <?mso-contentType ?>
 <FormTemplates xmlns="http://schemas.microsoft.com/sharepoint/v3/contenttype/forms">
@@ -10777,23 +10786,6 @@
 </file>
 
 <file path=customXml/itemProps1.xml><?xml version="1.0" encoding="utf-8"?>
-<ds:datastoreItem xmlns:ds="http://schemas.openxmlformats.org/officeDocument/2006/customXml" ds:itemID="{9A6A423B-6D1A-4ACF-BF35-FBE1F9A0D140}">
-  <ds:schemaRefs>
-    <ds:schemaRef ds:uri="969634b1-bb27-4400-acd6-86276217b3b6"/>
-    <ds:schemaRef ds:uri="http://purl.org/dc/terms/"/>
-    <ds:schemaRef ds:uri="http://schemas.openxmlformats.org/package/2006/metadata/core-properties"/>
-    <ds:schemaRef ds:uri="http://purl.org/dc/dcmitype/"/>
-    <ds:schemaRef ds:uri="http://schemas.microsoft.com/office/infopath/2007/PartnerControls"/>
-    <ds:schemaRef ds:uri="http://schemas.microsoft.com/office/2006/documentManagement/types"/>
-    <ds:schemaRef ds:uri="http://schemas.microsoft.com/office/2006/metadata/properties"/>
-    <ds:schemaRef ds:uri="3b231bd9-362e-4b4a-b934-a8e14959ce6d"/>
-    <ds:schemaRef ds:uri="http://www.w3.org/XML/1998/namespace"/>
-    <ds:schemaRef ds:uri="http://purl.org/dc/elements/1.1/"/>
-  </ds:schemaRefs>
-</ds:datastoreItem>
-</file>
-
-<file path=customXml/itemProps2.xml><?xml version="1.0" encoding="utf-8"?>
 <ds:datastoreItem xmlns:ds="http://schemas.openxmlformats.org/officeDocument/2006/customXml" ds:itemID="{10896327-3724-4789-A5BA-A0DDE1CE6273}">
   <ds:schemaRefs>
     <ds:schemaRef ds:uri="http://schemas.microsoft.com/office/2006/metadata/contentType"/>
@@ -10812,6 +10804,15 @@
 </ds:datastoreItem>
 </file>
 
+<file path=customXml/itemProps2.xml><?xml version="1.0" encoding="utf-8"?>
+<ds:datastoreItem xmlns:ds="http://schemas.openxmlformats.org/officeDocument/2006/customXml" ds:itemID="{9A6A423B-6D1A-4ACF-BF35-FBE1F9A0D140}">
+  <ds:schemaRefs>
+    <ds:schemaRef ds:uri="http://schemas.microsoft.com/office/2006/metadata/properties"/>
+    <ds:schemaRef ds:uri="http://schemas.microsoft.com/office/infopath/2007/PartnerControls"/>
+  </ds:schemaRefs>
+</ds:datastoreItem>
+</file>
+
 <file path=customXml/itemProps3.xml><?xml version="1.0" encoding="utf-8"?>
 <ds:datastoreItem xmlns:ds="http://schemas.openxmlformats.org/officeDocument/2006/customXml" ds:itemID="{49B6B7B5-1764-4EA5-B951-584BF8EEB49D}">
   <ds:schemaRefs>
@@ -10821,7 +10822,7 @@
 </file>
 
 <file path=customXml/itemProps4.xml><?xml version="1.0" encoding="utf-8"?>
-<ds:datastoreItem xmlns:ds="http://schemas.openxmlformats.org/officeDocument/2006/customXml" ds:itemID="{AFB69644-3EBA-42F6-B5CC-3238D96C1E1D}">
+<ds:datastoreItem xmlns:ds="http://schemas.openxmlformats.org/officeDocument/2006/customXml" ds:itemID="{F2E822AF-67CD-40A0-B0FE-769EF3CC1764}">
   <ds:schemaRefs>
     <ds:schemaRef ds:uri="http://schemas.openxmlformats.org/officeDocument/2006/bibliography"/>
   </ds:schemaRefs>

</xml_diff>

<commit_message>
updates to dashboard details
</commit_message>
<xml_diff>
--- a/Install-Deployment/ERM Dashboard Deployment Guide.docx
+++ b/Install-Deployment/ERM Dashboard Deployment Guide.docx
@@ -11,8 +11,10 @@
         <w:t xml:space="preserve"> </w:t>
       </w:r>
       <w:r>
-        <w:t>August</w:t>
-      </w:r>
+        <w:t>September</w:t>
+      </w:r>
+      <w:bookmarkStart w:id="0" w:name="_GoBack"/>
+      <w:bookmarkEnd w:id="0"/>
       <w:r>
         <w:t xml:space="preserve"> 2020</w:t>
       </w:r>
@@ -1228,22 +1230,22 @@
       <w:pPr>
         <w:pStyle w:val="EsriHeading1"/>
       </w:pPr>
-      <w:bookmarkStart w:id="0" w:name="_Toc49328092"/>
+      <w:bookmarkStart w:id="1" w:name="_Toc49328092"/>
       <w:r>
         <w:lastRenderedPageBreak/>
         <w:t>About This Document</w:t>
       </w:r>
-      <w:bookmarkEnd w:id="0"/>
+      <w:bookmarkEnd w:id="1"/>
     </w:p>
     <w:p>
       <w:pPr>
         <w:pStyle w:val="EsriHeading2"/>
       </w:pPr>
-      <w:bookmarkStart w:id="1" w:name="_Toc49328093"/>
+      <w:bookmarkStart w:id="2" w:name="_Toc49328093"/>
       <w:r>
         <w:t>Purpose</w:t>
       </w:r>
-      <w:bookmarkEnd w:id="1"/>
+      <w:bookmarkEnd w:id="2"/>
       <w:r>
         <w:t xml:space="preserve"> </w:t>
       </w:r>
@@ -1378,11 +1380,11 @@
       <w:pPr>
         <w:pStyle w:val="EsriHeading2"/>
       </w:pPr>
-      <w:bookmarkStart w:id="2" w:name="_Toc49328094"/>
+      <w:bookmarkStart w:id="3" w:name="_Toc49328094"/>
       <w:r>
         <w:t>Authors &amp; Contributors</w:t>
       </w:r>
-      <w:bookmarkEnd w:id="2"/>
+      <w:bookmarkEnd w:id="3"/>
     </w:p>
     <w:tbl>
       <w:tblPr>
@@ -1716,11 +1718,11 @@
       <w:pPr>
         <w:pStyle w:val="EsriHeading2"/>
       </w:pPr>
-      <w:bookmarkStart w:id="3" w:name="_Toc49328095"/>
+      <w:bookmarkStart w:id="4" w:name="_Toc49328095"/>
       <w:r>
         <w:t>Revision History</w:t>
       </w:r>
-      <w:bookmarkEnd w:id="3"/>
+      <w:bookmarkEnd w:id="4"/>
     </w:p>
     <w:tbl>
       <w:tblPr>
@@ -1730,7 +1732,6 @@
       </w:tblPr>
       <w:tblGrid>
         <w:gridCol w:w="1355"/>
-        <w:gridCol w:w="1340"/>
         <w:gridCol w:w="4527"/>
         <w:gridCol w:w="2128"/>
       </w:tblGrid>
@@ -1749,20 +1750,6 @@
             </w:pPr>
             <w:r>
               <w:t>Date</w:t>
-            </w:r>
-          </w:p>
-        </w:tc>
-        <w:tc>
-          <w:tcPr>
-            <w:tcW w:w="1340" w:type="dxa"/>
-          </w:tcPr>
-          <w:p>
-            <w:pPr>
-              <w:pStyle w:val="EsriProposalBodyText"/>
-              <w:cnfStyle w:val="100000000000" w:firstRow="1" w:lastRow="0" w:firstColumn="0" w:lastColumn="0" w:oddVBand="0" w:evenVBand="0" w:oddHBand="0" w:evenHBand="0" w:firstRowFirstColumn="0" w:firstRowLastColumn="0" w:lastRowFirstColumn="0" w:lastRowLastColumn="0"/>
-            </w:pPr>
-            <w:r>
-              <w:t>Version</w:t>
             </w:r>
           </w:p>
         </w:tc>
@@ -1809,33 +1796,7 @@
               <w:rPr>
                 <w:sz w:val="20"/>
               </w:rPr>
-              <w:t>8/18</w:t>
-            </w:r>
-            <w:r>
-              <w:rPr>
-                <w:sz w:val="20"/>
-              </w:rPr>
-              <w:t>/2020</w:t>
-            </w:r>
-          </w:p>
-        </w:tc>
-        <w:tc>
-          <w:tcPr>
-            <w:tcW w:w="1340" w:type="dxa"/>
-          </w:tcPr>
-          <w:p>
-            <w:pPr>
-              <w:pStyle w:val="EsriProposalBodyText"/>
-              <w:cnfStyle w:val="000000000000" w:firstRow="0" w:lastRow="0" w:firstColumn="0" w:lastColumn="0" w:oddVBand="0" w:evenVBand="0" w:oddHBand="0" w:evenHBand="0" w:firstRowFirstColumn="0" w:firstRowLastColumn="0" w:lastRowFirstColumn="0" w:lastRowLastColumn="0"/>
-              <w:rPr>
-                <w:sz w:val="20"/>
-              </w:rPr>
-            </w:pPr>
-            <w:r>
-              <w:rPr>
-                <w:sz w:val="20"/>
-              </w:rPr>
-              <w:t>0.1</w:t>
+              <w:t>8/18/2020</w:t>
             </w:r>
           </w:p>
         </w:tc>
@@ -1852,13 +1813,13 @@
               <w:rPr>
                 <w:sz w:val="20"/>
               </w:rPr>
-              <w:t>Initial Draft</w:t>
+              <w:t xml:space="preserve">Initial </w:t>
             </w:r>
             <w:r>
               <w:rPr>
                 <w:sz w:val="20"/>
               </w:rPr>
-              <w:t xml:space="preserve"> v0.1</w:t>
+              <w:t>Version</w:t>
             </w:r>
           </w:p>
         </w:tc>
@@ -1894,21 +1855,13 @@
                 <w:szCs w:val="18"/>
               </w:rPr>
             </w:pPr>
-          </w:p>
-        </w:tc>
-        <w:tc>
-          <w:tcPr>
-            <w:tcW w:w="1340" w:type="dxa"/>
-          </w:tcPr>
-          <w:p>
-            <w:pPr>
-              <w:pStyle w:val="EsriProposalBodyText"/>
-              <w:cnfStyle w:val="000000000000" w:firstRow="0" w:lastRow="0" w:firstColumn="0" w:lastColumn="0" w:oddVBand="0" w:evenVBand="0" w:oddHBand="0" w:evenHBand="0" w:firstRowFirstColumn="0" w:firstRowLastColumn="0" w:lastRowFirstColumn="0" w:lastRowLastColumn="0"/>
+            <w:r>
               <w:rPr>
                 <w:sz w:val="20"/>
                 <w:szCs w:val="18"/>
               </w:rPr>
-            </w:pPr>
+              <w:t>9/23/2020</w:t>
+            </w:r>
           </w:p>
         </w:tc>
         <w:tc>
@@ -1924,6 +1877,13 @@
                 <w:szCs w:val="18"/>
               </w:rPr>
             </w:pPr>
+            <w:r>
+              <w:rPr>
+                <w:sz w:val="20"/>
+                <w:szCs w:val="18"/>
+              </w:rPr>
+              <w:t>Misc updates</w:t>
+            </w:r>
           </w:p>
         </w:tc>
         <w:tc>
@@ -1939,6 +1899,13 @@
                 <w:szCs w:val="18"/>
               </w:rPr>
             </w:pPr>
+            <w:r>
+              <w:rPr>
+                <w:sz w:val="20"/>
+                <w:szCs w:val="18"/>
+              </w:rPr>
+              <w:t>Mike Nelson</w:t>
+            </w:r>
           </w:p>
         </w:tc>
       </w:tr>
@@ -1951,21 +1918,6 @@
           <w:p>
             <w:pPr>
               <w:pStyle w:val="EsriProposalBodyText"/>
-            </w:pPr>
-          </w:p>
-        </w:tc>
-        <w:tc>
-          <w:tcPr>
-            <w:tcW w:w="1340" w:type="dxa"/>
-          </w:tcPr>
-          <w:p>
-            <w:pPr>
-              <w:pStyle w:val="EsriProposalBodyText"/>
-              <w:cnfStyle w:val="000000000000" w:firstRow="0" w:lastRow="0" w:firstColumn="0" w:lastColumn="0" w:oddVBand="0" w:evenVBand="0" w:oddHBand="0" w:evenHBand="0" w:firstRowFirstColumn="0" w:firstRowLastColumn="0" w:lastRowFirstColumn="0" w:lastRowLastColumn="0"/>
-              <w:rPr>
-                <w:sz w:val="20"/>
-                <w:szCs w:val="18"/>
-              </w:rPr>
             </w:pPr>
           </w:p>
         </w:tc>
@@ -1997,7 +1949,7 @@
       <w:pPr>
         <w:pStyle w:val="EsriHeading1"/>
       </w:pPr>
-      <w:bookmarkStart w:id="4" w:name="_Toc49328096"/>
+      <w:bookmarkStart w:id="5" w:name="_Toc49328096"/>
       <w:r>
         <w:lastRenderedPageBreak/>
         <w:t>Dashboards</w:t>
@@ -2008,7 +1960,7 @@
       <w:r>
         <w:t>for ERM</w:t>
       </w:r>
-      <w:bookmarkEnd w:id="4"/>
+      <w:bookmarkEnd w:id="5"/>
     </w:p>
     <w:p>
       <w:pPr>
@@ -2031,14 +1983,14 @@
       <w:pPr>
         <w:pStyle w:val="EsriHeading2"/>
       </w:pPr>
-      <w:bookmarkStart w:id="5" w:name="_Toc49328097"/>
+      <w:bookmarkStart w:id="6" w:name="_Toc49328097"/>
       <w:r>
         <w:t xml:space="preserve">Create </w:t>
       </w:r>
       <w:r>
         <w:t>data for Template</w:t>
       </w:r>
-      <w:bookmarkEnd w:id="5"/>
+      <w:bookmarkEnd w:id="6"/>
     </w:p>
     <w:p>
       <w:pPr>
@@ -2333,7 +2285,7 @@
       <w:pPr>
         <w:pStyle w:val="EsriHeading2"/>
       </w:pPr>
-      <w:bookmarkStart w:id="6" w:name="_Toc49328098"/>
+      <w:bookmarkStart w:id="7" w:name="_Toc49328098"/>
       <w:r>
         <w:lastRenderedPageBreak/>
         <w:t xml:space="preserve">Create </w:t>
@@ -2341,7 +2293,7 @@
       <w:r>
         <w:t>Template Dashboard</w:t>
       </w:r>
-      <w:bookmarkEnd w:id="6"/>
+      <w:bookmarkEnd w:id="7"/>
     </w:p>
     <w:p>
       <w:pPr>
@@ -2406,8 +2358,6 @@
       <w:r>
         <w:t>Note that this name will be the prefix for all created dashboards, i.e. “ERM Dashboard – Plan GOL 20200831”</w:t>
       </w:r>
-      <w:bookmarkStart w:id="7" w:name="_GoBack"/>
-      <w:bookmarkEnd w:id="7"/>
     </w:p>
     <w:p>
       <w:pPr>
@@ -2513,7 +2463,13 @@
         <w:spacing w:before="0" w:after="0"/>
       </w:pPr>
       <w:r>
-        <w:t>Open the Upload Service Definition tool.</w:t>
+        <w:t>Open the Upload Service Definition too</w:t>
+      </w:r>
+      <w:r>
+        <w:t>l from the geoprocessing pane</w:t>
+      </w:r>
+      <w:r>
+        <w:t>.</w:t>
       </w:r>
     </w:p>
     <w:p>
@@ -2582,6 +2538,9 @@
       <w:r>
         <w:t>Open Server Manager</w:t>
       </w:r>
+      <w:r>
+        <w:t>.</w:t>
+      </w:r>
     </w:p>
     <w:p>
       <w:pPr>
@@ -2775,15 +2734,7 @@
           <w:ilvl w:val="0"/>
           <w:numId w:val="42"/>
         </w:numPr>
-        <w:spacing w:before="0"/>
-        <w:rPr>
-          <w:rFonts w:ascii="Arial" w:eastAsiaTheme="majorEastAsia" w:hAnsi="Arial" w:cs="Arial"/>
-          <w:b/>
-          <w:bCs/>
-          <w:color w:val="000000" w:themeColor="text1"/>
-          <w:sz w:val="28"/>
-          <w:szCs w:val="26"/>
-        </w:rPr>
+        <w:spacing w:before="0" w:after="0"/>
       </w:pPr>
       <w:r>
         <w:t xml:space="preserve">Verify </w:t>
@@ -2920,11 +2871,6 @@
       <w:pPr>
         <w:pStyle w:val="EsriProposalBodyText"/>
       </w:pPr>
-    </w:p>
-    <w:p>
-      <w:pPr>
-        <w:pStyle w:val="EsriProposalBodyText"/>
-      </w:pPr>
       <w:r>
         <w:rPr>
           <w:noProof/>
@@ -2932,9 +2878,9 @@
         <mc:AlternateContent>
           <mc:Choice Requires="wps">
             <w:drawing>
-              <wp:inline distT="0" distB="0" distL="0" distR="0" wp14:anchorId="09BB43FF" wp14:editId="01D4DB9C">
-                <wp:extent cx="4067251" cy="1163117"/>
-                <wp:effectExtent l="0" t="0" r="28575" b="17145"/>
+              <wp:inline distT="0" distB="0" distL="0" distR="0" wp14:anchorId="09BB43FF" wp14:editId="2430E8BF">
+                <wp:extent cx="4699221" cy="1137037"/>
+                <wp:effectExtent l="0" t="0" r="25400" b="25400"/>
                 <wp:docPr id="217" name="Text Box 2"/>
                 <wp:cNvGraphicFramePr>
                   <a:graphicFrameLocks xmlns:a="http://schemas.openxmlformats.org/drawingml/2006/main"/>
@@ -2948,7 +2894,7 @@
                       <wps:spPr bwMode="auto">
                         <a:xfrm>
                           <a:off x="0" y="0"/>
-                          <a:ext cx="4067251" cy="1163117"/>
+                          <a:ext cx="4699221" cy="1137037"/>
                         </a:xfrm>
                         <a:prstGeom prst="rect">
                           <a:avLst/>
@@ -3040,7 +2986,7 @@
                         </w:txbxContent>
                       </wps:txbx>
                       <wps:bodyPr rot="0" vert="horz" wrap="square" lIns="91440" tIns="45720" rIns="91440" bIns="45720" anchor="t" anchorCtr="0">
-                        <a:spAutoFit/>
+                        <a:noAutofit/>
                       </wps:bodyPr>
                     </wps:wsp>
                   </a:graphicData>
@@ -3054,8 +3000,8 @@
                 <v:stroke joinstyle="miter"/>
                 <v:path gradientshapeok="t" o:connecttype="rect"/>
               </v:shapetype>
-              <v:shape id="Text Box 2" o:spid="_x0000_s1026" type="#_x0000_t202" style="width:320.25pt;height:91.6pt;visibility:visible;mso-wrap-style:square;mso-left-percent:-10001;mso-top-percent:-10001;mso-position-horizontal:absolute;mso-position-horizontal-relative:char;mso-position-vertical:absolute;mso-position-vertical-relative:line;mso-left-percent:-10001;mso-top-percent:-10001;v-text-anchor:top" o:gfxdata="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">
-                <v:textbox style="mso-fit-shape-to-text:t">
+              <v:shape id="Text Box 2" o:spid="_x0000_s1026" type="#_x0000_t202" style="width:370pt;height:89.55pt;visibility:visible;mso-wrap-style:square;mso-left-percent:-10001;mso-top-percent:-10001;mso-position-horizontal:absolute;mso-position-horizontal-relative:char;mso-position-vertical:absolute;mso-position-vertical-relative:line;mso-left-percent:-10001;mso-top-percent:-10001;v-text-anchor:top" o:gfxdata="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">
+                <v:textbox>
                   <w:txbxContent>
                     <w:p>
                       <w:pPr>
@@ -3170,7 +3116,6 @@
         <w:spacing w:before="0" w:after="0"/>
       </w:pPr>
       <w:r>
-        <w:lastRenderedPageBreak/>
         <w:t xml:space="preserve">On the web </w:t>
       </w:r>
       <w:r>
@@ -3215,6 +3160,7 @@
       </w:pPr>
       <w:bookmarkStart w:id="12" w:name="_Toc49328103"/>
       <w:r>
+        <w:lastRenderedPageBreak/>
         <w:t>Sanity Test</w:t>
       </w:r>
       <w:bookmarkEnd w:id="12"/>
@@ -3529,7 +3475,15 @@
         <w:sz w:val="18"/>
         <w:szCs w:val="18"/>
       </w:rPr>
-      <w:t>Workforce Deployment</w:t>
+      <w:t>Dashboard</w:t>
+    </w:r>
+    <w:r>
+      <w:rPr>
+        <w:rFonts w:ascii="Arial" w:hAnsi="Arial" w:cs="Arial"/>
+        <w:sz w:val="18"/>
+        <w:szCs w:val="18"/>
+      </w:rPr>
+      <w:t xml:space="preserve"> Deployment</w:t>
     </w:r>
     <w:r>
       <w:rPr>
@@ -3602,7 +3556,7 @@
         <w:rFonts w:cs="Arial"/>
         <w:szCs w:val="16"/>
       </w:rPr>
-      <w:t>August</w:t>
+      <w:t>September</w:t>
     </w:r>
     <w:r>
       <w:rPr>
@@ -3710,7 +3664,7 @@
                   </a:ln>
                   <a:extLst>
                     <a:ext uri="{FAA26D3D-D897-4be2-8F04-BA451C77F1D7}">
-                      <ma14:placeholderFlag xmlns:a14="http://schemas.microsoft.com/office/drawing/2010/main" xmlns:arto="http://schemas.microsoft.com/office/word/2006/arto" xmlns="" xmlns:mo="http://schemas.microsoft.com/office/mac/office/2008/main" xmlns:mv="urn:schemas-microsoft-com:mac:vml" xmlns:o="urn:schemas-microsoft-com:office:office" xmlns:v="urn:schemas-microsoft-com:vml" xmlns:w10="urn:schemas-microsoft-com:office:word" xmlns:w="http://schemas.openxmlformats.org/wordprocessingml/2006/main" xmlns:ma14="http://schemas.microsoft.com/office/mac/drawingml/2011/main"/>
+                      <ma14:placeholderFlag xmlns:ma14="http://schemas.microsoft.com/office/mac/drawingml/2011/main" xmlns:w="http://schemas.openxmlformats.org/wordprocessingml/2006/main" xmlns:w10="urn:schemas-microsoft-com:office:word" xmlns:v="urn:schemas-microsoft-com:vml" xmlns:o="urn:schemas-microsoft-com:office:office" xmlns:mv="urn:schemas-microsoft-com:mac:vml" xmlns:mo="http://schemas.microsoft.com/office/mac/office/2008/main" xmlns="" xmlns:arto="http://schemas.microsoft.com/office/word/2006/arto" xmlns:a14="http://schemas.microsoft.com/office/drawing/2010/main"/>
                     </a:ext>
                   </a:extLst>
                 </pic:spPr>
@@ -10562,6 +10516,21 @@
 </file>
 
 <file path=customXml/item1.xml><?xml version="1.0" encoding="utf-8"?>
+<?mso-contentType ?>
+<FormTemplates xmlns="http://schemas.microsoft.com/sharepoint/v3/contenttype/forms">
+  <Display>DocumentLibraryForm</Display>
+  <Edit>DocumentLibraryForm</Edit>
+  <New>DocumentLibraryForm</New>
+</FormTemplates>
+</file>
+
+<file path=customXml/item2.xml><?xml version="1.0" encoding="utf-8"?>
+<p:properties xmlns:p="http://schemas.microsoft.com/office/2006/metadata/properties" xmlns:xsi="http://www.w3.org/2001/XMLSchema-instance" xmlns:pc="http://schemas.microsoft.com/office/infopath/2007/PartnerControls">
+  <documentManagement/>
+</p:properties>
+</file>
+
+<file path=customXml/item3.xml><?xml version="1.0" encoding="utf-8"?>
 <ct:contentTypeSchema xmlns:ct="http://schemas.microsoft.com/office/2006/metadata/contentType" xmlns:ma="http://schemas.microsoft.com/office/2006/metadata/properties/metaAttributes" ct:_="" ma:_="" ma:contentTypeName="Document" ma:contentTypeID="0x0101001474C48ACCEBF74AB6B5D245D4F75B4D" ma:contentTypeVersion="10" ma:contentTypeDescription="Create a new document." ma:contentTypeScope="" ma:versionID="33c2671a595dd1d45080ea62d33e4246">
   <xsd:schema xmlns:xsd="http://www.w3.org/2001/XMLSchema" xmlns:xs="http://www.w3.org/2001/XMLSchema" xmlns:p="http://schemas.microsoft.com/office/2006/metadata/properties" xmlns:ns2="3b231bd9-362e-4b4a-b934-a8e14959ce6d" xmlns:ns3="969634b1-bb27-4400-acd6-86276217b3b6" targetNamespace="http://schemas.microsoft.com/office/2006/metadata/properties" ma:root="true" ma:fieldsID="207ad79a31aede3bc266ddf49ae11068" ns2:_="" ns3:_="">
     <xsd:import namespace="3b231bd9-362e-4b4a-b934-a8e14959ce6d"/>
@@ -10766,26 +10735,28 @@
 </ct:contentTypeSchema>
 </file>
 
-<file path=customXml/item2.xml><?xml version="1.0" encoding="utf-8"?>
-<p:properties xmlns:p="http://schemas.microsoft.com/office/2006/metadata/properties" xmlns:xsi="http://www.w3.org/2001/XMLSchema-instance" xmlns:pc="http://schemas.microsoft.com/office/infopath/2007/PartnerControls">
-  <documentManagement/>
-</p:properties>
-</file>
-
-<file path=customXml/item3.xml><?xml version="1.0" encoding="utf-8"?>
-<?mso-contentType ?>
-<FormTemplates xmlns="http://schemas.microsoft.com/sharepoint/v3/contenttype/forms">
-  <Display>DocumentLibraryForm</Display>
-  <Edit>DocumentLibraryForm</Edit>
-  <New>DocumentLibraryForm</New>
-</FormTemplates>
-</file>
-
 <file path=customXml/item4.xml><?xml version="1.0" encoding="utf-8"?>
 <b:Sources xmlns:b="http://schemas.openxmlformats.org/officeDocument/2006/bibliography" xmlns="http://schemas.openxmlformats.org/officeDocument/2006/bibliography" SelectedStyle="\APASixthEditionOfficeOnline.xsl" StyleName="APA" Version="6"/>
 </file>
 
 <file path=customXml/itemProps1.xml><?xml version="1.0" encoding="utf-8"?>
+<ds:datastoreItem xmlns:ds="http://schemas.openxmlformats.org/officeDocument/2006/customXml" ds:itemID="{49B6B7B5-1764-4EA5-B951-584BF8EEB49D}">
+  <ds:schemaRefs>
+    <ds:schemaRef ds:uri="http://schemas.microsoft.com/sharepoint/v3/contenttype/forms"/>
+  </ds:schemaRefs>
+</ds:datastoreItem>
+</file>
+
+<file path=customXml/itemProps2.xml><?xml version="1.0" encoding="utf-8"?>
+<ds:datastoreItem xmlns:ds="http://schemas.openxmlformats.org/officeDocument/2006/customXml" ds:itemID="{9A6A423B-6D1A-4ACF-BF35-FBE1F9A0D140}">
+  <ds:schemaRefs>
+    <ds:schemaRef ds:uri="http://schemas.microsoft.com/office/2006/metadata/properties"/>
+    <ds:schemaRef ds:uri="http://schemas.microsoft.com/office/infopath/2007/PartnerControls"/>
+  </ds:schemaRefs>
+</ds:datastoreItem>
+</file>
+
+<file path=customXml/itemProps3.xml><?xml version="1.0" encoding="utf-8"?>
 <ds:datastoreItem xmlns:ds="http://schemas.openxmlformats.org/officeDocument/2006/customXml" ds:itemID="{10896327-3724-4789-A5BA-A0DDE1CE6273}">
   <ds:schemaRefs>
     <ds:schemaRef ds:uri="http://schemas.microsoft.com/office/2006/metadata/contentType"/>
@@ -10804,25 +10775,8 @@
 </ds:datastoreItem>
 </file>
 
-<file path=customXml/itemProps2.xml><?xml version="1.0" encoding="utf-8"?>
-<ds:datastoreItem xmlns:ds="http://schemas.openxmlformats.org/officeDocument/2006/customXml" ds:itemID="{9A6A423B-6D1A-4ACF-BF35-FBE1F9A0D140}">
-  <ds:schemaRefs>
-    <ds:schemaRef ds:uri="http://schemas.microsoft.com/office/2006/metadata/properties"/>
-    <ds:schemaRef ds:uri="http://schemas.microsoft.com/office/infopath/2007/PartnerControls"/>
-  </ds:schemaRefs>
-</ds:datastoreItem>
-</file>
-
-<file path=customXml/itemProps3.xml><?xml version="1.0" encoding="utf-8"?>
-<ds:datastoreItem xmlns:ds="http://schemas.openxmlformats.org/officeDocument/2006/customXml" ds:itemID="{49B6B7B5-1764-4EA5-B951-584BF8EEB49D}">
-  <ds:schemaRefs>
-    <ds:schemaRef ds:uri="http://schemas.microsoft.com/sharepoint/v3/contenttype/forms"/>
-  </ds:schemaRefs>
-</ds:datastoreItem>
-</file>
-
 <file path=customXml/itemProps4.xml><?xml version="1.0" encoding="utf-8"?>
-<ds:datastoreItem xmlns:ds="http://schemas.openxmlformats.org/officeDocument/2006/customXml" ds:itemID="{F2E822AF-67CD-40A0-B0FE-769EF3CC1764}">
+<ds:datastoreItem xmlns:ds="http://schemas.openxmlformats.org/officeDocument/2006/customXml" ds:itemID="{95D27814-C330-4D27-A836-F14D73FDFFFA}">
   <ds:schemaRefs>
     <ds:schemaRef ds:uri="http://schemas.openxmlformats.org/officeDocument/2006/bibliography"/>
   </ds:schemaRefs>

</xml_diff>

<commit_message>
add details for sharing
</commit_message>
<xml_diff>
--- a/Install-Deployment/ERM Dashboard Deployment Guide.docx
+++ b/Install-Deployment/ERM Dashboard Deployment Guide.docx
@@ -11,12 +11,25 @@
         <w:t xml:space="preserve"> </w:t>
       </w:r>
       <w:r>
-        <w:t>September</w:t>
-      </w:r>
-      <w:bookmarkStart w:id="0" w:name="_GoBack"/>
-      <w:bookmarkEnd w:id="0"/>
-      <w:r>
-        <w:t xml:space="preserve"> 2020</w:t>
+        <w:t xml:space="preserve">Last Update: </w:t>
+      </w:r>
+      <w:r>
+        <w:fldChar w:fldCharType="begin"/>
+      </w:r>
+      <w:r>
+        <w:instrText xml:space="preserve"> SAVEDATE  \@ "MMMM d, yyyy"  \* MERGEFORMAT </w:instrText>
+      </w:r>
+      <w:r>
+        <w:fldChar w:fldCharType="separate"/>
+      </w:r>
+      <w:r>
+        <w:rPr>
+          <w:noProof/>
+        </w:rPr>
+        <w:t>September 23, 2020</w:t>
+      </w:r>
+      <w:r>
+        <w:fldChar w:fldCharType="end"/>
       </w:r>
     </w:p>
     <w:p>
@@ -226,7 +239,7 @@
         </w:rPr>
         <w:fldChar w:fldCharType="separate"/>
       </w:r>
-      <w:hyperlink w:anchor="_Toc49328092" w:history="1">
+      <w:hyperlink w:anchor="_Toc59011103" w:history="1">
         <w:r>
           <w:rPr>
             <w:rStyle w:val="Hyperlink"/>
@@ -264,7 +277,7 @@
           <w:rPr>
             <w:webHidden/>
           </w:rPr>
-          <w:instrText xml:space="preserve"> PAGEREF _Toc49328092 \h </w:instrText>
+          <w:instrText xml:space="preserve"> PAGEREF _Toc59011103 \h </w:instrText>
         </w:r>
         <w:r>
           <w:rPr>
@@ -304,7 +317,7 @@
           <w:sz w:val="22"/>
         </w:rPr>
       </w:pPr>
-      <w:hyperlink w:anchor="_Toc49328093" w:history="1">
+      <w:hyperlink w:anchor="_Toc59011104" w:history="1">
         <w:r>
           <w:rPr>
             <w:rStyle w:val="Hyperlink"/>
@@ -346,7 +359,7 @@
             <w:noProof/>
             <w:webHidden/>
           </w:rPr>
-          <w:instrText xml:space="preserve"> PAGEREF _Toc49328093 \h </w:instrText>
+          <w:instrText xml:space="preserve"> PAGEREF _Toc59011104 \h </w:instrText>
         </w:r>
         <w:r>
           <w:rPr>
@@ -390,7 +403,7 @@
           <w:sz w:val="22"/>
         </w:rPr>
       </w:pPr>
-      <w:hyperlink w:anchor="_Toc49328094" w:history="1">
+      <w:hyperlink w:anchor="_Toc59011105" w:history="1">
         <w:r>
           <w:rPr>
             <w:rStyle w:val="Hyperlink"/>
@@ -432,7 +445,7 @@
             <w:noProof/>
             <w:webHidden/>
           </w:rPr>
-          <w:instrText xml:space="preserve"> PAGEREF _Toc49328094 \h </w:instrText>
+          <w:instrText xml:space="preserve"> PAGEREF _Toc59011105 \h </w:instrText>
         </w:r>
         <w:r>
           <w:rPr>
@@ -476,7 +489,7 @@
           <w:sz w:val="22"/>
         </w:rPr>
       </w:pPr>
-      <w:hyperlink w:anchor="_Toc49328095" w:history="1">
+      <w:hyperlink w:anchor="_Toc59011106" w:history="1">
         <w:r>
           <w:rPr>
             <w:rStyle w:val="Hyperlink"/>
@@ -518,7 +531,7 @@
             <w:noProof/>
             <w:webHidden/>
           </w:rPr>
-          <w:instrText xml:space="preserve"> PAGEREF _Toc49328095 \h </w:instrText>
+          <w:instrText xml:space="preserve"> PAGEREF _Toc59011106 \h </w:instrText>
         </w:r>
         <w:r>
           <w:rPr>
@@ -559,7 +572,7 @@
           <w:szCs w:val="22"/>
         </w:rPr>
       </w:pPr>
-      <w:hyperlink w:anchor="_Toc49328096" w:history="1">
+      <w:hyperlink w:anchor="_Toc59011107" w:history="1">
         <w:r>
           <w:rPr>
             <w:rStyle w:val="Hyperlink"/>
@@ -597,7 +610,7 @@
           <w:rPr>
             <w:webHidden/>
           </w:rPr>
-          <w:instrText xml:space="preserve"> PAGEREF _Toc49328096 \h </w:instrText>
+          <w:instrText xml:space="preserve"> PAGEREF _Toc59011107 \h </w:instrText>
         </w:r>
         <w:r>
           <w:rPr>
@@ -637,7 +650,7 @@
           <w:sz w:val="22"/>
         </w:rPr>
       </w:pPr>
-      <w:hyperlink w:anchor="_Toc49328097" w:history="1">
+      <w:hyperlink w:anchor="_Toc59011108" w:history="1">
         <w:r>
           <w:rPr>
             <w:rStyle w:val="Hyperlink"/>
@@ -679,7 +692,7 @@
             <w:noProof/>
             <w:webHidden/>
           </w:rPr>
-          <w:instrText xml:space="preserve"> PAGEREF _Toc49328097 \h </w:instrText>
+          <w:instrText xml:space="preserve"> PAGEREF _Toc59011108 \h </w:instrText>
         </w:r>
         <w:r>
           <w:rPr>
@@ -723,7 +736,7 @@
           <w:sz w:val="22"/>
         </w:rPr>
       </w:pPr>
-      <w:hyperlink w:anchor="_Toc49328098" w:history="1">
+      <w:hyperlink w:anchor="_Toc59011109" w:history="1">
         <w:r>
           <w:rPr>
             <w:rStyle w:val="Hyperlink"/>
@@ -765,7 +778,7 @@
             <w:noProof/>
             <w:webHidden/>
           </w:rPr>
-          <w:instrText xml:space="preserve"> PAGEREF _Toc49328098 \h </w:instrText>
+          <w:instrText xml:space="preserve"> PAGEREF _Toc59011109 \h </w:instrText>
         </w:r>
         <w:r>
           <w:rPr>
@@ -809,7 +822,7 @@
           <w:sz w:val="22"/>
         </w:rPr>
       </w:pPr>
-      <w:hyperlink w:anchor="_Toc49328099" w:history="1">
+      <w:hyperlink w:anchor="_Toc59011110" w:history="1">
         <w:r>
           <w:rPr>
             <w:rStyle w:val="Hyperlink"/>
@@ -851,7 +864,7 @@
             <w:noProof/>
             <w:webHidden/>
           </w:rPr>
-          <w:instrText xml:space="preserve"> PAGEREF _Toc49328099 \h </w:instrText>
+          <w:instrText xml:space="preserve"> PAGEREF _Toc59011110 \h </w:instrText>
         </w:r>
         <w:r>
           <w:rPr>
@@ -876,6 +889,148 @@
         <w:r>
           <w:rPr>
             <w:noProof/>
+            <w:webHidden/>
+          </w:rPr>
+          <w:fldChar w:fldCharType="end"/>
+        </w:r>
+      </w:hyperlink>
+    </w:p>
+    <w:p>
+      <w:pPr>
+        <w:pStyle w:val="TOC3"/>
+        <w:rPr>
+          <w:rFonts w:asciiTheme="minorHAnsi" w:hAnsiTheme="minorHAnsi"/>
+          <w:sz w:val="22"/>
+        </w:rPr>
+      </w:pPr>
+      <w:hyperlink w:anchor="_Toc59011111" w:history="1">
+        <w:r>
+          <w:rPr>
+            <w:rStyle w:val="Hyperlink"/>
+          </w:rPr>
+          <w:t>2.3.1</w:t>
+        </w:r>
+        <w:r>
+          <w:rPr>
+            <w:rFonts w:asciiTheme="minorHAnsi" w:hAnsiTheme="minorHAnsi"/>
+            <w:sz w:val="22"/>
+          </w:rPr>
+          <w:tab/>
+        </w:r>
+        <w:r>
+          <w:rPr>
+            <w:rStyle w:val="Hyperlink"/>
+          </w:rPr>
+          <w:t>Publish with Tool</w:t>
+        </w:r>
+        <w:r>
+          <w:rPr>
+            <w:webHidden/>
+          </w:rPr>
+          <w:tab/>
+        </w:r>
+        <w:r>
+          <w:rPr>
+            <w:webHidden/>
+          </w:rPr>
+          <w:fldChar w:fldCharType="begin"/>
+        </w:r>
+        <w:r>
+          <w:rPr>
+            <w:webHidden/>
+          </w:rPr>
+          <w:instrText xml:space="preserve"> PAGEREF _Toc59011111 \h </w:instrText>
+        </w:r>
+        <w:r>
+          <w:rPr>
+            <w:webHidden/>
+          </w:rPr>
+        </w:r>
+        <w:r>
+          <w:rPr>
+            <w:webHidden/>
+          </w:rPr>
+          <w:fldChar w:fldCharType="separate"/>
+        </w:r>
+        <w:r>
+          <w:rPr>
+            <w:webHidden/>
+          </w:rPr>
+          <w:t>4</w:t>
+        </w:r>
+        <w:r>
+          <w:rPr>
+            <w:webHidden/>
+          </w:rPr>
+          <w:fldChar w:fldCharType="end"/>
+        </w:r>
+      </w:hyperlink>
+    </w:p>
+    <w:p>
+      <w:pPr>
+        <w:pStyle w:val="TOC3"/>
+        <w:rPr>
+          <w:rFonts w:asciiTheme="minorHAnsi" w:hAnsiTheme="minorHAnsi"/>
+          <w:sz w:val="22"/>
+        </w:rPr>
+      </w:pPr>
+      <w:hyperlink w:anchor="_Toc59011112" w:history="1">
+        <w:r>
+          <w:rPr>
+            <w:rStyle w:val="Hyperlink"/>
+          </w:rPr>
+          <w:t>2.3.2</w:t>
+        </w:r>
+        <w:r>
+          <w:rPr>
+            <w:rFonts w:asciiTheme="minorHAnsi" w:hAnsiTheme="minorHAnsi"/>
+            <w:sz w:val="22"/>
+          </w:rPr>
+          <w:tab/>
+        </w:r>
+        <w:r>
+          <w:rPr>
+            <w:rStyle w:val="Hyperlink"/>
+          </w:rPr>
+          <w:t>Publish with Script</w:t>
+        </w:r>
+        <w:r>
+          <w:rPr>
+            <w:webHidden/>
+          </w:rPr>
+          <w:tab/>
+        </w:r>
+        <w:r>
+          <w:rPr>
+            <w:webHidden/>
+          </w:rPr>
+          <w:fldChar w:fldCharType="begin"/>
+        </w:r>
+        <w:r>
+          <w:rPr>
+            <w:webHidden/>
+          </w:rPr>
+          <w:instrText xml:space="preserve"> PAGEREF _Toc59011112 \h </w:instrText>
+        </w:r>
+        <w:r>
+          <w:rPr>
+            <w:webHidden/>
+          </w:rPr>
+        </w:r>
+        <w:r>
+          <w:rPr>
+            <w:webHidden/>
+          </w:rPr>
+          <w:fldChar w:fldCharType="separate"/>
+        </w:r>
+        <w:r>
+          <w:rPr>
+            <w:webHidden/>
+          </w:rPr>
+          <w:t>4</w:t>
+        </w:r>
+        <w:r>
+          <w:rPr>
             <w:webHidden/>
           </w:rPr>
           <w:fldChar w:fldCharType="end"/>
@@ -895,7 +1050,7 @@
           <w:sz w:val="22"/>
         </w:rPr>
       </w:pPr>
-      <w:hyperlink w:anchor="_Toc49328100" w:history="1">
+      <w:hyperlink w:anchor="_Toc59011113" w:history="1">
         <w:r>
           <w:rPr>
             <w:rStyle w:val="Hyperlink"/>
@@ -916,7 +1071,7 @@
             <w:rStyle w:val="Hyperlink"/>
             <w:noProof/>
           </w:rPr>
-          <w:t>Update Configuration</w:t>
+          <w:t>Share Dashboard Items</w:t>
         </w:r>
         <w:r>
           <w:rPr>
@@ -937,7 +1092,93 @@
             <w:noProof/>
             <w:webHidden/>
           </w:rPr>
-          <w:instrText xml:space="preserve"> PAGEREF _Toc49328100 \h </w:instrText>
+          <w:instrText xml:space="preserve"> PAGEREF _Toc59011113 \h </w:instrText>
+        </w:r>
+        <w:r>
+          <w:rPr>
+            <w:noProof/>
+            <w:webHidden/>
+          </w:rPr>
+        </w:r>
+        <w:r>
+          <w:rPr>
+            <w:noProof/>
+            <w:webHidden/>
+          </w:rPr>
+          <w:fldChar w:fldCharType="separate"/>
+        </w:r>
+        <w:r>
+          <w:rPr>
+            <w:noProof/>
+            <w:webHidden/>
+          </w:rPr>
+          <w:t>5</w:t>
+        </w:r>
+        <w:r>
+          <w:rPr>
+            <w:noProof/>
+            <w:webHidden/>
+          </w:rPr>
+          <w:fldChar w:fldCharType="end"/>
+        </w:r>
+      </w:hyperlink>
+    </w:p>
+    <w:p>
+      <w:pPr>
+        <w:pStyle w:val="TOC2"/>
+        <w:tabs>
+          <w:tab w:val="left" w:pos="880"/>
+          <w:tab w:val="right" w:leader="dot" w:pos="9350"/>
+        </w:tabs>
+        <w:rPr>
+          <w:rFonts w:asciiTheme="minorHAnsi" w:hAnsiTheme="minorHAnsi"/>
+          <w:noProof/>
+          <w:sz w:val="22"/>
+        </w:rPr>
+      </w:pPr>
+      <w:hyperlink w:anchor="_Toc59011114" w:history="1">
+        <w:r>
+          <w:rPr>
+            <w:rStyle w:val="Hyperlink"/>
+            <w:noProof/>
+          </w:rPr>
+          <w:t>2.5</w:t>
+        </w:r>
+        <w:r>
+          <w:rPr>
+            <w:rFonts w:asciiTheme="minorHAnsi" w:hAnsiTheme="minorHAnsi"/>
+            <w:noProof/>
+            <w:sz w:val="22"/>
+          </w:rPr>
+          <w:tab/>
+        </w:r>
+        <w:r>
+          <w:rPr>
+            <w:rStyle w:val="Hyperlink"/>
+            <w:noProof/>
+          </w:rPr>
+          <w:t>Update Configuration</w:t>
+        </w:r>
+        <w:r>
+          <w:rPr>
+            <w:noProof/>
+            <w:webHidden/>
+          </w:rPr>
+          <w:tab/>
+        </w:r>
+        <w:r>
+          <w:rPr>
+            <w:noProof/>
+            <w:webHidden/>
+          </w:rPr>
+          <w:fldChar w:fldCharType="begin"/>
+        </w:r>
+        <w:r>
+          <w:rPr>
+            <w:noProof/>
+            <w:webHidden/>
+          </w:rPr>
+          <w:instrText xml:space="preserve"> PAGEREF _Toc59011114 \h </w:instrText>
         </w:r>
         <w:r>
           <w:rPr>
@@ -976,12 +1217,12 @@
           <w:sz w:val="22"/>
         </w:rPr>
       </w:pPr>
-      <w:hyperlink w:anchor="_Toc49328101" w:history="1">
+      <w:hyperlink w:anchor="_Toc59011115" w:history="1">
         <w:r>
           <w:rPr>
             <w:rStyle w:val="Hyperlink"/>
           </w:rPr>
-          <w:t>2.4.1</w:t>
+          <w:t>2.5.1</w:t>
         </w:r>
         <w:r>
           <w:rPr>
@@ -1012,7 +1253,7 @@
           <w:rPr>
             <w:webHidden/>
           </w:rPr>
-          <w:instrText xml:space="preserve"> PAGEREF _Toc49328101 \h </w:instrText>
+          <w:instrText xml:space="preserve"> PAGEREF _Toc59011115 \h </w:instrText>
         </w:r>
         <w:r>
           <w:rPr>
@@ -1047,12 +1288,12 @@
           <w:sz w:val="22"/>
         </w:rPr>
       </w:pPr>
-      <w:hyperlink w:anchor="_Toc49328102" w:history="1">
+      <w:hyperlink w:anchor="_Toc59011116" w:history="1">
         <w:r>
           <w:rPr>
             <w:rStyle w:val="Hyperlink"/>
           </w:rPr>
-          <w:t>2.4.2</w:t>
+          <w:t>2.5.2</w:t>
         </w:r>
         <w:r>
           <w:rPr>
@@ -1083,7 +1324,7 @@
           <w:rPr>
             <w:webHidden/>
           </w:rPr>
-          <w:instrText xml:space="preserve"> PAGEREF _Toc49328102 \h </w:instrText>
+          <w:instrText xml:space="preserve"> PAGEREF _Toc59011116 \h </w:instrText>
         </w:r>
         <w:r>
           <w:rPr>
@@ -1100,7 +1341,7 @@
           <w:rPr>
             <w:webHidden/>
           </w:rPr>
-          <w:t>5</w:t>
+          <w:t>6</w:t>
         </w:r>
         <w:r>
           <w:rPr>
@@ -1120,7 +1361,7 @@
           <w:szCs w:val="22"/>
         </w:rPr>
       </w:pPr>
-      <w:hyperlink w:anchor="_Toc49328103" w:history="1">
+      <w:hyperlink w:anchor="_Toc59011117" w:history="1">
         <w:r>
           <w:rPr>
             <w:rStyle w:val="Hyperlink"/>
@@ -1158,7 +1399,7 @@
           <w:rPr>
             <w:webHidden/>
           </w:rPr>
-          <w:instrText xml:space="preserve"> PAGEREF _Toc49328103 \h </w:instrText>
+          <w:instrText xml:space="preserve"> PAGEREF _Toc59011117 \h </w:instrText>
         </w:r>
         <w:r>
           <w:rPr>
@@ -1230,22 +1471,22 @@
       <w:pPr>
         <w:pStyle w:val="EsriHeading1"/>
       </w:pPr>
-      <w:bookmarkStart w:id="1" w:name="_Toc49328092"/>
+      <w:bookmarkStart w:id="0" w:name="_Toc59011103"/>
       <w:r>
         <w:lastRenderedPageBreak/>
         <w:t>About This Document</w:t>
       </w:r>
+      <w:bookmarkEnd w:id="0"/>
+    </w:p>
+    <w:p>
+      <w:pPr>
+        <w:pStyle w:val="EsriHeading2"/>
+      </w:pPr>
+      <w:bookmarkStart w:id="1" w:name="_Toc59011104"/>
+      <w:r>
+        <w:t>Purpose</w:t>
+      </w:r>
       <w:bookmarkEnd w:id="1"/>
-    </w:p>
-    <w:p>
-      <w:pPr>
-        <w:pStyle w:val="EsriHeading2"/>
-      </w:pPr>
-      <w:bookmarkStart w:id="2" w:name="_Toc49328093"/>
-      <w:r>
-        <w:t>Purpose</w:t>
-      </w:r>
-      <w:bookmarkEnd w:id="2"/>
       <w:r>
         <w:t xml:space="preserve"> </w:t>
       </w:r>
@@ -1380,11 +1621,11 @@
       <w:pPr>
         <w:pStyle w:val="EsriHeading2"/>
       </w:pPr>
-      <w:bookmarkStart w:id="3" w:name="_Toc49328094"/>
+      <w:bookmarkStart w:id="2" w:name="_Toc59011105"/>
       <w:r>
         <w:t>Authors &amp; Contributors</w:t>
       </w:r>
-      <w:bookmarkEnd w:id="3"/>
+      <w:bookmarkEnd w:id="2"/>
     </w:p>
     <w:tbl>
       <w:tblPr>
@@ -1718,11 +1959,11 @@
       <w:pPr>
         <w:pStyle w:val="EsriHeading2"/>
       </w:pPr>
-      <w:bookmarkStart w:id="4" w:name="_Toc49328095"/>
+      <w:bookmarkStart w:id="3" w:name="_Toc59011106"/>
       <w:r>
         <w:t>Revision History</w:t>
       </w:r>
-      <w:bookmarkEnd w:id="4"/>
+      <w:bookmarkEnd w:id="3"/>
     </w:p>
     <w:tbl>
       <w:tblPr>
@@ -1918,7 +2159,18 @@
           <w:p>
             <w:pPr>
               <w:pStyle w:val="EsriProposalBodyText"/>
+              <w:rPr>
+                <w:sz w:val="20"/>
+                <w:szCs w:val="18"/>
+              </w:rPr>
             </w:pPr>
+            <w:r>
+              <w:rPr>
+                <w:sz w:val="20"/>
+                <w:szCs w:val="18"/>
+              </w:rPr>
+              <w:t>12/16/2020</w:t>
+            </w:r>
           </w:p>
         </w:tc>
         <w:tc>
@@ -1929,7 +2181,18 @@
             <w:pPr>
               <w:pStyle w:val="EsriProposalBodyText"/>
               <w:cnfStyle w:val="000000000000" w:firstRow="0" w:lastRow="0" w:firstColumn="0" w:lastColumn="0" w:oddVBand="0" w:evenVBand="0" w:oddHBand="0" w:evenHBand="0" w:firstRowFirstColumn="0" w:firstRowLastColumn="0" w:lastRowFirstColumn="0" w:lastRowLastColumn="0"/>
+              <w:rPr>
+                <w:sz w:val="20"/>
+                <w:szCs w:val="18"/>
+              </w:rPr>
             </w:pPr>
+            <w:r>
+              <w:rPr>
+                <w:sz w:val="20"/>
+                <w:szCs w:val="18"/>
+              </w:rPr>
+              <w:t>Update details on sharing items</w:t>
+            </w:r>
           </w:p>
         </w:tc>
         <w:tc>
@@ -1940,7 +2203,18 @@
             <w:pPr>
               <w:pStyle w:val="EsriProposalBodyText"/>
               <w:cnfStyle w:val="000000000000" w:firstRow="0" w:lastRow="0" w:firstColumn="0" w:lastColumn="0" w:oddVBand="0" w:evenVBand="0" w:oddHBand="0" w:evenHBand="0" w:firstRowFirstColumn="0" w:firstRowLastColumn="0" w:lastRowFirstColumn="0" w:lastRowLastColumn="0"/>
+              <w:rPr>
+                <w:sz w:val="20"/>
+                <w:szCs w:val="18"/>
+              </w:rPr>
             </w:pPr>
+            <w:r>
+              <w:rPr>
+                <w:sz w:val="20"/>
+                <w:szCs w:val="18"/>
+              </w:rPr>
+              <w:t>Mike Nelson</w:t>
+            </w:r>
           </w:p>
         </w:tc>
       </w:tr>
@@ -1949,7 +2223,7 @@
       <w:pPr>
         <w:pStyle w:val="EsriHeading1"/>
       </w:pPr>
-      <w:bookmarkStart w:id="5" w:name="_Toc49328096"/>
+      <w:bookmarkStart w:id="4" w:name="_Toc59011107"/>
       <w:r>
         <w:lastRenderedPageBreak/>
         <w:t>Dashboards</w:t>
@@ -1960,37 +2234,37 @@
       <w:r>
         <w:t>for ERM</w:t>
       </w:r>
+      <w:bookmarkEnd w:id="4"/>
+    </w:p>
+    <w:p>
+      <w:pPr>
+        <w:pStyle w:val="EsriProposalBodyText"/>
+      </w:pPr>
+      <w:r>
+        <w:t xml:space="preserve">ERM uses a template </w:t>
+      </w:r>
+      <w:r>
+        <w:t xml:space="preserve">to create a </w:t>
+      </w:r>
+      <w:r>
+        <w:t xml:space="preserve">dashboard for selected plan. This dashboard can be configured to display information that pertains to business needs. </w:t>
+      </w:r>
+      <w:r>
+        <w:t>A web map and feature layer are used from an existing plan to create the template dashboard.</w:t>
+      </w:r>
+    </w:p>
+    <w:p>
+      <w:pPr>
+        <w:pStyle w:val="EsriHeading2"/>
+      </w:pPr>
+      <w:bookmarkStart w:id="5" w:name="_Toc59011108"/>
+      <w:r>
+        <w:t xml:space="preserve">Create </w:t>
+      </w:r>
+      <w:r>
+        <w:t>data for Template</w:t>
+      </w:r>
       <w:bookmarkEnd w:id="5"/>
-    </w:p>
-    <w:p>
-      <w:pPr>
-        <w:pStyle w:val="EsriProposalBodyText"/>
-      </w:pPr>
-      <w:r>
-        <w:t xml:space="preserve">ERM uses a template </w:t>
-      </w:r>
-      <w:r>
-        <w:t xml:space="preserve">to create a </w:t>
-      </w:r>
-      <w:r>
-        <w:t xml:space="preserve">dashboard for selected plan. This dashboard can be configured to display information that pertains to business needs. </w:t>
-      </w:r>
-      <w:r>
-        <w:t>A web map and feature layer are used from an existing plan to create the template dashboard.</w:t>
-      </w:r>
-    </w:p>
-    <w:p>
-      <w:pPr>
-        <w:pStyle w:val="EsriHeading2"/>
-      </w:pPr>
-      <w:bookmarkStart w:id="6" w:name="_Toc49328097"/>
-      <w:r>
-        <w:t xml:space="preserve">Create </w:t>
-      </w:r>
-      <w:r>
-        <w:t>data for Template</w:t>
-      </w:r>
-      <w:bookmarkEnd w:id="6"/>
     </w:p>
     <w:p>
       <w:pPr>
@@ -2285,7 +2559,7 @@
       <w:pPr>
         <w:pStyle w:val="EsriHeading2"/>
       </w:pPr>
-      <w:bookmarkStart w:id="7" w:name="_Toc49328098"/>
+      <w:bookmarkStart w:id="6" w:name="_Toc59011109"/>
       <w:r>
         <w:lastRenderedPageBreak/>
         <w:t xml:space="preserve">Create </w:t>
@@ -2293,7 +2567,7 @@
       <w:r>
         <w:t>Template Dashboard</w:t>
       </w:r>
-      <w:bookmarkEnd w:id="7"/>
+      <w:bookmarkEnd w:id="6"/>
     </w:p>
     <w:p>
       <w:pPr>
@@ -2390,36 +2664,38 @@
       <w:pPr>
         <w:pStyle w:val="EsriHeading2"/>
       </w:pPr>
-      <w:bookmarkStart w:id="8" w:name="_Toc49328099"/>
+      <w:bookmarkStart w:id="7" w:name="_Toc59011110"/>
       <w:r>
         <w:t>Publish Dashboard Service</w:t>
       </w:r>
+      <w:bookmarkEnd w:id="7"/>
+    </w:p>
+    <w:p>
+      <w:pPr>
+        <w:pStyle w:val="EsriProposalBodyText"/>
+      </w:pPr>
+      <w:r>
+        <w:t xml:space="preserve">A geoprocessing service needs to be published that is used </w:t>
+      </w:r>
+      <w:r>
+        <w:t>to create new dashboards from the template.</w:t>
+      </w:r>
+      <w:r>
+        <w:t xml:space="preserve"> Can use core tool or a script is included to make </w:t>
+      </w:r>
+      <w:r>
+        <w:t>re-deploying to multiple environments easier.</w:t>
+      </w:r>
+    </w:p>
+    <w:p>
+      <w:pPr>
+        <w:pStyle w:val="EsriHeading3"/>
+      </w:pPr>
+      <w:bookmarkStart w:id="8" w:name="_Toc59011111"/>
+      <w:r>
+        <w:t>Publish with Tool</w:t>
+      </w:r>
       <w:bookmarkEnd w:id="8"/>
-    </w:p>
-    <w:p>
-      <w:pPr>
-        <w:pStyle w:val="EsriProposalBodyText"/>
-      </w:pPr>
-      <w:r>
-        <w:t xml:space="preserve">A geoprocessing service needs to be published that is used </w:t>
-      </w:r>
-      <w:r>
-        <w:t>to create new dashboards from the template.</w:t>
-      </w:r>
-      <w:r>
-        <w:t xml:space="preserve"> Can use core tool or a script is included to make </w:t>
-      </w:r>
-      <w:r>
-        <w:t>re-deploying to multiple environments easier.</w:t>
-      </w:r>
-    </w:p>
-    <w:p>
-      <w:pPr>
-        <w:pStyle w:val="EsriHeading3"/>
-      </w:pPr>
-      <w:r>
-        <w:t>Publish with Tool</w:t>
-      </w:r>
     </w:p>
     <w:p>
       <w:pPr>
@@ -2565,9 +2841,11 @@
       <w:pPr>
         <w:pStyle w:val="EsriHeading3"/>
       </w:pPr>
+      <w:bookmarkStart w:id="9" w:name="_Toc59011112"/>
       <w:r>
         <w:t>Publish with Script</w:t>
       </w:r>
+      <w:bookmarkEnd w:id="9"/>
     </w:p>
     <w:p>
       <w:pPr>
@@ -2756,11 +3034,34 @@
       <w:pPr>
         <w:pStyle w:val="EsriHeading2"/>
       </w:pPr>
-      <w:bookmarkStart w:id="9" w:name="_Toc49328100"/>
+      <w:bookmarkStart w:id="10" w:name="_Toc59011113"/>
+      <w:r>
+        <w:t>Share Dashboard Items</w:t>
+      </w:r>
+      <w:bookmarkEnd w:id="10"/>
+    </w:p>
+    <w:p>
+      <w:pPr>
+        <w:pStyle w:val="EsriProposalBodyText"/>
+      </w:pPr>
+      <w:r>
+        <w:t>In Portal, the Template Dashboard item and the Template GP tool need to be shared with either the Organization or a group that all ERM users will be part of.</w:t>
+      </w:r>
+    </w:p>
+    <w:p>
+      <w:pPr>
+        <w:pStyle w:val="EsriProposalBodyText"/>
+      </w:pPr>
+    </w:p>
+    <w:p>
+      <w:pPr>
+        <w:pStyle w:val="EsriHeading2"/>
+      </w:pPr>
+      <w:bookmarkStart w:id="11" w:name="_Toc59011114"/>
       <w:r>
         <w:t>Update Configuration</w:t>
       </w:r>
-      <w:bookmarkEnd w:id="9"/>
+      <w:bookmarkEnd w:id="11"/>
     </w:p>
     <w:p>
       <w:pPr>
@@ -2777,11 +3078,11 @@
       <w:pPr>
         <w:pStyle w:val="EsriHeading3"/>
       </w:pPr>
-      <w:bookmarkStart w:id="10" w:name="_Toc49328101"/>
+      <w:bookmarkStart w:id="12" w:name="_Toc59011115"/>
       <w:r>
         <w:t>API Config</w:t>
       </w:r>
-      <w:bookmarkEnd w:id="10"/>
+      <w:bookmarkEnd w:id="12"/>
     </w:p>
     <w:p>
       <w:pPr>
@@ -3086,11 +3387,12 @@
       <w:pPr>
         <w:pStyle w:val="EsriHeading3"/>
       </w:pPr>
-      <w:bookmarkStart w:id="11" w:name="_Toc49328102"/>
-      <w:r>
+      <w:bookmarkStart w:id="13" w:name="_Toc59011116"/>
+      <w:r>
+        <w:lastRenderedPageBreak/>
         <w:t>Web Config</w:t>
       </w:r>
-      <w:bookmarkEnd w:id="11"/>
+      <w:bookmarkEnd w:id="13"/>
     </w:p>
     <w:p>
       <w:pPr>
@@ -3156,14 +3458,25 @@
     </w:p>
     <w:p>
       <w:pPr>
+        <w:pStyle w:val="EsriProposalBodyText"/>
+        <w:spacing w:before="0" w:after="0"/>
+      </w:pPr>
+    </w:p>
+    <w:p>
+      <w:pPr>
+        <w:pStyle w:val="EsriProposalBodyText"/>
+        <w:spacing w:before="0" w:after="0"/>
+      </w:pPr>
+    </w:p>
+    <w:p>
+      <w:pPr>
         <w:pStyle w:val="EsriHeading1"/>
       </w:pPr>
-      <w:bookmarkStart w:id="12" w:name="_Toc49328103"/>
-      <w:r>
-        <w:lastRenderedPageBreak/>
+      <w:bookmarkStart w:id="14" w:name="_Toc59011117"/>
+      <w:r>
         <w:t>Sanity Test</w:t>
       </w:r>
-      <w:bookmarkEnd w:id="12"/>
+      <w:bookmarkEnd w:id="14"/>
     </w:p>
     <w:p>
       <w:pPr>
@@ -3189,7 +3502,15 @@
         <w:spacing w:before="0" w:after="0"/>
       </w:pPr>
       <w:r>
-        <w:t>Open the ERM application.</w:t>
+        <w:t>Open the ERM application</w:t>
+      </w:r>
+      <w:r>
+        <w:t xml:space="preserve"> with a user different than used to publish tools and create template</w:t>
+      </w:r>
+      <w:bookmarkStart w:id="15" w:name="_GoBack"/>
+      <w:bookmarkEnd w:id="15"/>
+      <w:r>
+        <w:t>.</w:t>
       </w:r>
     </w:p>
     <w:p>
@@ -3556,7 +3877,7 @@
         <w:rFonts w:cs="Arial"/>
         <w:szCs w:val="16"/>
       </w:rPr>
-      <w:t>September</w:t>
+      <w:t xml:space="preserve">Last Update: </w:t>
     </w:r>
     <w:r>
       <w:rPr>
@@ -3564,7 +3885,40 @@
         <w:rFonts w:cs="Arial"/>
         <w:szCs w:val="16"/>
       </w:rPr>
-      <w:t xml:space="preserve"> 2020</w:t>
+      <w:fldChar w:fldCharType="begin"/>
+    </w:r>
+    <w:r>
+      <w:rPr>
+        <w:rStyle w:val="PageNumber"/>
+        <w:rFonts w:cs="Arial"/>
+        <w:szCs w:val="16"/>
+      </w:rPr>
+      <w:instrText xml:space="preserve"> SAVEDATE  \@ "MMMM d, yyyy"  \* MERGEFORMAT </w:instrText>
+    </w:r>
+    <w:r>
+      <w:rPr>
+        <w:rStyle w:val="PageNumber"/>
+        <w:rFonts w:cs="Arial"/>
+        <w:szCs w:val="16"/>
+      </w:rPr>
+      <w:fldChar w:fldCharType="separate"/>
+    </w:r>
+    <w:r>
+      <w:rPr>
+        <w:rStyle w:val="PageNumber"/>
+        <w:rFonts w:cs="Arial"/>
+        <w:noProof/>
+        <w:szCs w:val="16"/>
+      </w:rPr>
+      <w:t>September 23, 2020</w:t>
+    </w:r>
+    <w:r>
+      <w:rPr>
+        <w:rStyle w:val="PageNumber"/>
+        <w:rFonts w:cs="Arial"/>
+        <w:szCs w:val="16"/>
+      </w:rPr>
+      <w:fldChar w:fldCharType="end"/>
     </w:r>
   </w:p>
 </w:ftr>
@@ -3664,7 +4018,7 @@
                   </a:ln>
                   <a:extLst>
                     <a:ext uri="{FAA26D3D-D897-4be2-8F04-BA451C77F1D7}">
-                      <ma14:placeholderFlag xmlns:ma14="http://schemas.microsoft.com/office/mac/drawingml/2011/main" xmlns:w="http://schemas.openxmlformats.org/wordprocessingml/2006/main" xmlns:w10="urn:schemas-microsoft-com:office:word" xmlns:v="urn:schemas-microsoft-com:vml" xmlns:o="urn:schemas-microsoft-com:office:office" xmlns:mv="urn:schemas-microsoft-com:mac:vml" xmlns:mo="http://schemas.microsoft.com/office/mac/office/2008/main" xmlns="" xmlns:arto="http://schemas.microsoft.com/office/word/2006/arto" xmlns:a14="http://schemas.microsoft.com/office/drawing/2010/main"/>
+                      <ma14:placeholderFlag xmlns:a14="http://schemas.microsoft.com/office/drawing/2010/main" xmlns:arto="http://schemas.microsoft.com/office/word/2006/arto" xmlns="" xmlns:mo="http://schemas.microsoft.com/office/mac/office/2008/main" xmlns:mv="urn:schemas-microsoft-com:mac:vml" xmlns:o="urn:schemas-microsoft-com:office:office" xmlns:v="urn:schemas-microsoft-com:vml" xmlns:w10="urn:schemas-microsoft-com:office:word" xmlns:w="http://schemas.openxmlformats.org/wordprocessingml/2006/main" xmlns:ma14="http://schemas.microsoft.com/office/mac/drawingml/2011/main"/>
                     </a:ext>
                   </a:extLst>
                 </pic:spPr>
@@ -10516,21 +10870,6 @@
 </file>
 
 <file path=customXml/item1.xml><?xml version="1.0" encoding="utf-8"?>
-<?mso-contentType ?>
-<FormTemplates xmlns="http://schemas.microsoft.com/sharepoint/v3/contenttype/forms">
-  <Display>DocumentLibraryForm</Display>
-  <Edit>DocumentLibraryForm</Edit>
-  <New>DocumentLibraryForm</New>
-</FormTemplates>
-</file>
-
-<file path=customXml/item2.xml><?xml version="1.0" encoding="utf-8"?>
-<p:properties xmlns:p="http://schemas.microsoft.com/office/2006/metadata/properties" xmlns:xsi="http://www.w3.org/2001/XMLSchema-instance" xmlns:pc="http://schemas.microsoft.com/office/infopath/2007/PartnerControls">
-  <documentManagement/>
-</p:properties>
-</file>
-
-<file path=customXml/item3.xml><?xml version="1.0" encoding="utf-8"?>
 <ct:contentTypeSchema xmlns:ct="http://schemas.microsoft.com/office/2006/metadata/contentType" xmlns:ma="http://schemas.microsoft.com/office/2006/metadata/properties/metaAttributes" ct:_="" ma:_="" ma:contentTypeName="Document" ma:contentTypeID="0x0101001474C48ACCEBF74AB6B5D245D4F75B4D" ma:contentTypeVersion="10" ma:contentTypeDescription="Create a new document." ma:contentTypeScope="" ma:versionID="33c2671a595dd1d45080ea62d33e4246">
   <xsd:schema xmlns:xsd="http://www.w3.org/2001/XMLSchema" xmlns:xs="http://www.w3.org/2001/XMLSchema" xmlns:p="http://schemas.microsoft.com/office/2006/metadata/properties" xmlns:ns2="3b231bd9-362e-4b4a-b934-a8e14959ce6d" xmlns:ns3="969634b1-bb27-4400-acd6-86276217b3b6" targetNamespace="http://schemas.microsoft.com/office/2006/metadata/properties" ma:root="true" ma:fieldsID="207ad79a31aede3bc266ddf49ae11068" ns2:_="" ns3:_="">
     <xsd:import namespace="3b231bd9-362e-4b4a-b934-a8e14959ce6d"/>
@@ -10735,28 +11074,26 @@
 </ct:contentTypeSchema>
 </file>
 
+<file path=customXml/item2.xml><?xml version="1.0" encoding="utf-8"?>
+<p:properties xmlns:p="http://schemas.microsoft.com/office/2006/metadata/properties" xmlns:xsi="http://www.w3.org/2001/XMLSchema-instance" xmlns:pc="http://schemas.microsoft.com/office/infopath/2007/PartnerControls">
+  <documentManagement/>
+</p:properties>
+</file>
+
+<file path=customXml/item3.xml><?xml version="1.0" encoding="utf-8"?>
+<?mso-contentType ?>
+<FormTemplates xmlns="http://schemas.microsoft.com/sharepoint/v3/contenttype/forms">
+  <Display>DocumentLibraryForm</Display>
+  <Edit>DocumentLibraryForm</Edit>
+  <New>DocumentLibraryForm</New>
+</FormTemplates>
+</file>
+
 <file path=customXml/item4.xml><?xml version="1.0" encoding="utf-8"?>
 <b:Sources xmlns:b="http://schemas.openxmlformats.org/officeDocument/2006/bibliography" xmlns="http://schemas.openxmlformats.org/officeDocument/2006/bibliography" SelectedStyle="\APASixthEditionOfficeOnline.xsl" StyleName="APA" Version="6"/>
 </file>
 
 <file path=customXml/itemProps1.xml><?xml version="1.0" encoding="utf-8"?>
-<ds:datastoreItem xmlns:ds="http://schemas.openxmlformats.org/officeDocument/2006/customXml" ds:itemID="{49B6B7B5-1764-4EA5-B951-584BF8EEB49D}">
-  <ds:schemaRefs>
-    <ds:schemaRef ds:uri="http://schemas.microsoft.com/sharepoint/v3/contenttype/forms"/>
-  </ds:schemaRefs>
-</ds:datastoreItem>
-</file>
-
-<file path=customXml/itemProps2.xml><?xml version="1.0" encoding="utf-8"?>
-<ds:datastoreItem xmlns:ds="http://schemas.openxmlformats.org/officeDocument/2006/customXml" ds:itemID="{9A6A423B-6D1A-4ACF-BF35-FBE1F9A0D140}">
-  <ds:schemaRefs>
-    <ds:schemaRef ds:uri="http://schemas.microsoft.com/office/2006/metadata/properties"/>
-    <ds:schemaRef ds:uri="http://schemas.microsoft.com/office/infopath/2007/PartnerControls"/>
-  </ds:schemaRefs>
-</ds:datastoreItem>
-</file>
-
-<file path=customXml/itemProps3.xml><?xml version="1.0" encoding="utf-8"?>
 <ds:datastoreItem xmlns:ds="http://schemas.openxmlformats.org/officeDocument/2006/customXml" ds:itemID="{10896327-3724-4789-A5BA-A0DDE1CE6273}">
   <ds:schemaRefs>
     <ds:schemaRef ds:uri="http://schemas.microsoft.com/office/2006/metadata/contentType"/>
@@ -10775,8 +11112,25 @@
 </ds:datastoreItem>
 </file>
 
+<file path=customXml/itemProps2.xml><?xml version="1.0" encoding="utf-8"?>
+<ds:datastoreItem xmlns:ds="http://schemas.openxmlformats.org/officeDocument/2006/customXml" ds:itemID="{9A6A423B-6D1A-4ACF-BF35-FBE1F9A0D140}">
+  <ds:schemaRefs>
+    <ds:schemaRef ds:uri="http://schemas.microsoft.com/office/2006/metadata/properties"/>
+    <ds:schemaRef ds:uri="http://schemas.microsoft.com/office/infopath/2007/PartnerControls"/>
+  </ds:schemaRefs>
+</ds:datastoreItem>
+</file>
+
+<file path=customXml/itemProps3.xml><?xml version="1.0" encoding="utf-8"?>
+<ds:datastoreItem xmlns:ds="http://schemas.openxmlformats.org/officeDocument/2006/customXml" ds:itemID="{49B6B7B5-1764-4EA5-B951-584BF8EEB49D}">
+  <ds:schemaRefs>
+    <ds:schemaRef ds:uri="http://schemas.microsoft.com/sharepoint/v3/contenttype/forms"/>
+  </ds:schemaRefs>
+</ds:datastoreItem>
+</file>
+
 <file path=customXml/itemProps4.xml><?xml version="1.0" encoding="utf-8"?>
-<ds:datastoreItem xmlns:ds="http://schemas.openxmlformats.org/officeDocument/2006/customXml" ds:itemID="{95D27814-C330-4D27-A836-F14D73FDFFFA}">
+<ds:datastoreItem xmlns:ds="http://schemas.openxmlformats.org/officeDocument/2006/customXml" ds:itemID="{3804A3AA-7A7F-400E-9C76-E9217F894DBF}">
   <ds:schemaRefs>
     <ds:schemaRef ds:uri="http://schemas.openxmlformats.org/officeDocument/2006/bibliography"/>
   </ds:schemaRefs>

</xml_diff>